<commit_message>
ad wk 7 and worksheets
</commit_message>
<xml_diff>
--- a/hw/foundations_worksheet.docx
+++ b/hw/foundations_worksheet.docx
@@ -136,15 +136,27 @@
     </w:tbl>
     <w:p>
       <w:pPr>
-        <w:rPr>
-          <w:sz w:val="20"/>
-        </w:rPr>
-      </w:pPr>
-      <w:r>
-        <w:rPr>
-          <w:sz w:val="20"/>
-        </w:rPr>
-        <w:t>State which of the two group you are interested in analyzing</w:t>
+        <w:pStyle w:val="NoSpacing"/>
+      </w:pPr>
+      <w:r>
+        <w:t>State which of the two group</w:t>
+      </w:r>
+      <w:r>
+        <w:t>s</w:t>
+      </w:r>
+      <w:r>
+        <w:t xml:space="preserve"> you are interested in analyzing</w:t>
+      </w:r>
+      <w:r>
+        <w:t>.</w:t>
+      </w:r>
+    </w:p>
+    <w:p>
+      <w:pPr>
+        <w:pStyle w:val="NoSpacing"/>
+      </w:pPr>
+      <w:r>
+        <w:t xml:space="preserve">What is your “event”? </w:t>
       </w:r>
     </w:p>
     <w:p/>
@@ -247,7 +259,13 @@
               </w:rPr>
             </w:pPr>
             <w:r>
-              <w:t xml:space="preserve">Sample Proportion </w:t>
+              <w:t>Sample Proportion</w:t>
+            </w:r>
+            <w:r>
+              <w:t xml:space="preserve">           </w:t>
+            </w:r>
+            <w:r>
+              <w:t xml:space="preserve"> </w:t>
             </w:r>
             <m:oMath>
               <m:acc>
@@ -255,7 +273,6 @@
                   <m:ctrlPr>
                     <w:rPr>
                       <w:rFonts w:ascii="Cambria Math" w:hAnsi="Cambria Math"/>
-                      <w:i/>
                     </w:rPr>
                   </m:ctrlPr>
                 </m:accPr>
@@ -268,6 +285,82 @@
                   </m:r>
                 </m:e>
               </m:acc>
+              <m:r>
+                <w:rPr>
+                  <w:rFonts w:ascii="Cambria Math" w:hAnsi="Cambria Math"/>
+                </w:rPr>
+                <m:t>=</m:t>
+              </m:r>
+              <m:f>
+                <m:fPr>
+                  <m:ctrlPr>
+                    <w:rPr>
+                      <w:rFonts w:ascii="Cambria Math" w:hAnsi="Cambria Math"/>
+                    </w:rPr>
+                  </m:ctrlPr>
+                </m:fPr>
+                <m:num>
+                  <m:nary>
+                    <m:naryPr>
+                      <m:chr m:val="∑"/>
+                      <m:subHide m:val="1"/>
+                      <m:supHide m:val="1"/>
+                      <m:ctrlPr>
+                        <w:rPr>
+                          <w:rFonts w:ascii="Cambria Math" w:hAnsi="Cambria Math"/>
+                        </w:rPr>
+                      </m:ctrlPr>
+                    </m:naryPr>
+                    <m:sub>
+                      <m:ctrlPr>
+                        <w:rPr>
+                          <w:rFonts w:ascii="Cambria Math" w:hAnsi="Cambria Math"/>
+                          <w:i/>
+                        </w:rPr>
+                      </m:ctrlPr>
+                    </m:sub>
+                    <m:sup>
+                      <m:ctrlPr>
+                        <w:rPr>
+                          <w:rFonts w:ascii="Cambria Math" w:hAnsi="Cambria Math"/>
+                          <w:i/>
+                        </w:rPr>
+                      </m:ctrlPr>
+                    </m:sup>
+                    <m:e>
+                      <m:r>
+                        <w:rPr>
+                          <w:rFonts w:ascii="Cambria Math" w:hAnsi="Cambria Math"/>
+                        </w:rPr>
+                        <m:t>x</m:t>
+                      </m:r>
+                      <m:ctrlPr>
+                        <w:rPr>
+                          <w:rFonts w:ascii="Cambria Math" w:hAnsi="Cambria Math"/>
+                          <w:i/>
+                        </w:rPr>
+                      </m:ctrlPr>
+                    </m:e>
+                  </m:nary>
+                </m:num>
+                <m:den>
+                  <m:r>
+                    <m:rPr>
+                      <m:sty m:val="p"/>
+                    </m:rPr>
+                    <w:rPr>
+                      <w:rFonts w:ascii="Cambria Math" w:hAnsi="Cambria Math"/>
+                    </w:rPr>
+                    <m:t>n</m:t>
+                  </m:r>
+                  <m:ctrlPr>
+                    <w:rPr>
+                      <w:rFonts w:ascii="Cambria Math" w:hAnsi="Cambria Math"/>
+                      <w:i/>
+                    </w:rPr>
+                  </m:ctrlPr>
+                </m:den>
+              </m:f>
             </m:oMath>
           </w:p>
         </w:tc>
@@ -284,7 +377,15 @@
               </w:rPr>
             </w:pPr>
             <w:r>
-              <w:t xml:space="preserve">Sample mean </w:t>
+              <w:t>Sample mean</w:t>
+            </w:r>
+            <w:r>
+              <w:t xml:space="preserve">   </w:t>
+            </w:r>
+            <w:bookmarkStart w:id="0" w:name="_GoBack"/>
+            <w:bookmarkEnd w:id="0"/>
+            <w:r>
+              <w:t xml:space="preserve"> </w:t>
             </w:r>
             <m:oMath>
               <m:acc>
@@ -1218,6 +1319,8 @@
     <w:p/>
     <w:p/>
     <w:p/>
+    <w:p/>
+    <w:p/>
     <w:p>
       <w:pPr>
         <w:pStyle w:val="ListParagraph"/>
@@ -1318,71 +1421,221 @@
         </w:numPr>
       </w:pPr>
       <w:r>
+        <w:t xml:space="preserve">Construct a testable hypothesis – </w:t>
+      </w:r>
+      <w:r>
         <w:rPr>
-          <w:noProof/>
+          <w:b/>
         </w:rPr>
-        <mc:AlternateContent>
-          <mc:Choice Requires="wps">
-            <w:drawing>
-              <wp:anchor distT="0" distB="0" distL="114300" distR="114300" simplePos="0" relativeHeight="251663360" behindDoc="0" locked="0" layoutInCell="1" allowOverlap="1" wp14:anchorId="42E0BEF6" wp14:editId="430ACB5E">
-                <wp:simplePos x="0" y="0"/>
-                <wp:positionH relativeFrom="margin">
-                  <wp:align>center</wp:align>
-                </wp:positionH>
-                <wp:positionV relativeFrom="paragraph">
-                  <wp:posOffset>365542</wp:posOffset>
-                </wp:positionV>
-                <wp:extent cx="27296" cy="8993875"/>
-                <wp:effectExtent l="0" t="0" r="30480" b="36195"/>
-                <wp:wrapNone/>
-                <wp:docPr id="3" name="Straight Connector 3"/>
-                <wp:cNvGraphicFramePr/>
-                <a:graphic xmlns:a="http://schemas.openxmlformats.org/drawingml/2006/main">
-                  <a:graphicData uri="http://schemas.microsoft.com/office/word/2010/wordprocessingShape">
-                    <wps:wsp>
-                      <wps:cNvCnPr/>
-                      <wps:spPr>
-                        <a:xfrm flipH="1">
-                          <a:off x="0" y="0"/>
-                          <a:ext cx="27296" cy="8993875"/>
-                        </a:xfrm>
-                        <a:prstGeom prst="line">
-                          <a:avLst/>
-                        </a:prstGeom>
-                      </wps:spPr>
-                      <wps:style>
-                        <a:lnRef idx="1">
-                          <a:schemeClr val="accent1"/>
-                        </a:lnRef>
-                        <a:fillRef idx="0">
-                          <a:schemeClr val="accent1"/>
-                        </a:fillRef>
-                        <a:effectRef idx="0">
-                          <a:schemeClr val="accent1"/>
-                        </a:effectRef>
-                        <a:fontRef idx="minor">
-                          <a:schemeClr val="tx1"/>
-                        </a:fontRef>
-                      </wps:style>
-                      <wps:bodyPr/>
-                    </wps:wsp>
-                  </a:graphicData>
-                </a:graphic>
-              </wp:anchor>
-            </w:drawing>
-          </mc:Choice>
-          <mc:Fallback>
-            <w:pict>
-              <v:line w14:anchorId="27D03164" id="Straight Connector 3" o:spid="_x0000_s1026" style="position:absolute;flip:x;z-index:251663360;visibility:visible;mso-wrap-style:square;mso-wrap-distance-left:9pt;mso-wrap-distance-top:0;mso-wrap-distance-right:9pt;mso-wrap-distance-bottom:0;mso-position-horizontal:center;mso-position-horizontal-relative:margin;mso-position-vertical:absolute;mso-position-vertical-relative:text" from="0,28.8pt" to="2.15pt,737pt" o:gfxdata="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" strokecolor="#4472c4 [3204]" strokeweight=".5pt">
-                <v:stroke joinstyle="miter"/>
-                <w10:wrap anchorx="margin"/>
-              </v:line>
-            </w:pict>
-          </mc:Fallback>
-        </mc:AlternateContent>
-      </w:r>
-      <w:r>
-        <w:t>Construct a testable hypothesis – using English words</w:t>
+        <w:t>using English words</w:t>
+      </w:r>
+      <w:r>
+        <w:t xml:space="preserve">. </w:t>
+      </w:r>
+      <w:r>
+        <w:t>Do NOT conduct a statistical analysis here.</w:t>
+      </w:r>
+    </w:p>
+    <w:tbl>
+      <w:tblPr>
+        <w:tblStyle w:val="TableGrid"/>
+        <w:tblW w:w="0" w:type="auto"/>
+        <w:tblLook w:val="04A0" w:firstRow="1" w:lastRow="0" w:firstColumn="1" w:lastColumn="0" w:noHBand="0" w:noVBand="1"/>
+      </w:tblPr>
+      <w:tblGrid>
+        <w:gridCol w:w="5395"/>
+        <w:gridCol w:w="5395"/>
+      </w:tblGrid>
+      <w:tr>
+        <w:tc>
+          <w:tcPr>
+            <w:tcW w:w="5395" w:type="dxa"/>
+          </w:tcPr>
+          <w:p>
+            <w:pPr>
+              <w:pStyle w:val="ListParagraph"/>
+              <w:numPr>
+                <w:ilvl w:val="0"/>
+                <w:numId w:val="1"/>
+              </w:numPr>
+              <w:jc w:val="center"/>
+            </w:pPr>
+            <w:r>
+              <w:rPr>
+                <w:noProof/>
+              </w:rPr>
+              <mc:AlternateContent>
+                <mc:Choice Requires="wps">
+                  <w:drawing>
+                    <wp:anchor distT="0" distB="0" distL="114300" distR="114300" simplePos="0" relativeHeight="251663360" behindDoc="0" locked="0" layoutInCell="1" allowOverlap="1" wp14:anchorId="42E0BEF6" wp14:editId="2B24E3D8">
+                      <wp:simplePos x="0" y="0"/>
+                      <wp:positionH relativeFrom="margin">
+                        <wp:posOffset>3328670</wp:posOffset>
+                      </wp:positionH>
+                      <wp:positionV relativeFrom="paragraph">
+                        <wp:posOffset>163830</wp:posOffset>
+                      </wp:positionV>
+                      <wp:extent cx="26670" cy="8993505"/>
+                      <wp:effectExtent l="0" t="0" r="30480" b="36195"/>
+                      <wp:wrapNone/>
+                      <wp:docPr id="3" name="Straight Connector 3"/>
+                      <wp:cNvGraphicFramePr/>
+                      <a:graphic xmlns:a="http://schemas.openxmlformats.org/drawingml/2006/main">
+                        <a:graphicData uri="http://schemas.microsoft.com/office/word/2010/wordprocessingShape">
+                          <wps:wsp>
+                            <wps:cNvCnPr/>
+                            <wps:spPr>
+                              <a:xfrm flipH="1">
+                                <a:off x="0" y="0"/>
+                                <a:ext cx="26670" cy="8993505"/>
+                              </a:xfrm>
+                              <a:prstGeom prst="line">
+                                <a:avLst/>
+                              </a:prstGeom>
+                            </wps:spPr>
+                            <wps:style>
+                              <a:lnRef idx="1">
+                                <a:schemeClr val="accent1"/>
+                              </a:lnRef>
+                              <a:fillRef idx="0">
+                                <a:schemeClr val="accent1"/>
+                              </a:fillRef>
+                              <a:effectRef idx="0">
+                                <a:schemeClr val="accent1"/>
+                              </a:effectRef>
+                              <a:fontRef idx="minor">
+                                <a:schemeClr val="tx1"/>
+                              </a:fontRef>
+                            </wps:style>
+                            <wps:bodyPr/>
+                          </wps:wsp>
+                        </a:graphicData>
+                      </a:graphic>
+                    </wp:anchor>
+                  </w:drawing>
+                </mc:Choice>
+                <mc:Fallback>
+                  <w:pict>
+                    <v:line w14:anchorId="17EC1108" id="Straight Connector 3" o:spid="_x0000_s1026" style="position:absolute;flip:x;z-index:251663360;visibility:visible;mso-wrap-style:square;mso-wrap-distance-left:9pt;mso-wrap-distance-top:0;mso-wrap-distance-right:9pt;mso-wrap-distance-bottom:0;mso-position-horizontal:absolute;mso-position-horizontal-relative:margin;mso-position-vertical:absolute;mso-position-vertical-relative:text" from="262.1pt,12.9pt" to="264.2pt,721.05pt" o:gfxdata="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" strokecolor="#4472c4 [3204]" strokeweight=".5pt">
+                      <v:stroke joinstyle="miter"/>
+                      <w10:wrap anchorx="margin"/>
+                    </v:line>
+                  </w:pict>
+                </mc:Fallback>
+              </mc:AlternateContent>
+            </w:r>
+            <w:r>
+              <w:t>Binary Categorical</w:t>
+            </w:r>
+          </w:p>
+        </w:tc>
+        <w:tc>
+          <w:tcPr>
+            <w:tcW w:w="5395" w:type="dxa"/>
+          </w:tcPr>
+          <w:p>
+            <w:pPr>
+              <w:jc w:val="center"/>
+            </w:pPr>
+            <w:r>
+              <w:t>Continuous</w:t>
+            </w:r>
+          </w:p>
+        </w:tc>
+      </w:tr>
+    </w:tbl>
+    <w:p>
+      <w:pPr>
+        <w:pStyle w:val="ListParagraph"/>
+      </w:pPr>
+    </w:p>
+    <w:p>
+      <w:pPr>
+        <w:pStyle w:val="ListParagraph"/>
+      </w:pPr>
+    </w:p>
+    <w:p>
+      <w:pPr>
+        <w:pStyle w:val="ListParagraph"/>
+      </w:pPr>
+    </w:p>
+    <w:p>
+      <w:pPr>
+        <w:pStyle w:val="ListParagraph"/>
+      </w:pPr>
+    </w:p>
+    <w:p>
+      <w:pPr>
+        <w:pStyle w:val="ListParagraph"/>
+      </w:pPr>
+    </w:p>
+    <w:p>
+      <w:pPr>
+        <w:pStyle w:val="ListParagraph"/>
+      </w:pPr>
+    </w:p>
+    <w:p>
+      <w:pPr>
+        <w:pStyle w:val="ListParagraph"/>
+      </w:pPr>
+    </w:p>
+    <w:p>
+      <w:pPr>
+        <w:pStyle w:val="ListParagraph"/>
+      </w:pPr>
+    </w:p>
+    <w:p>
+      <w:pPr>
+        <w:pStyle w:val="ListParagraph"/>
+      </w:pPr>
+    </w:p>
+    <w:p>
+      <w:pPr>
+        <w:pStyle w:val="ListParagraph"/>
+      </w:pPr>
+    </w:p>
+    <w:p>
+      <w:pPr>
+        <w:pStyle w:val="ListParagraph"/>
+      </w:pPr>
+    </w:p>
+    <w:p>
+      <w:pPr>
+        <w:pStyle w:val="ListParagraph"/>
+      </w:pPr>
+    </w:p>
+    <w:p>
+      <w:pPr>
+        <w:pStyle w:val="ListParagraph"/>
+      </w:pPr>
+    </w:p>
+    <w:p>
+      <w:pPr>
+        <w:pStyle w:val="ListParagraph"/>
+      </w:pPr>
+    </w:p>
+    <w:p>
+      <w:pPr>
+        <w:pStyle w:val="ListParagraph"/>
+        <w:numPr>
+          <w:ilvl w:val="0"/>
+          <w:numId w:val="1"/>
+        </w:numPr>
+      </w:pPr>
+      <w:r>
+        <w:t xml:space="preserve">Write your testable hypothesis </w:t>
+      </w:r>
+      <w:r>
+        <w:rPr>
+          <w:b/>
+        </w:rPr>
+        <w:t xml:space="preserve">using symbols. </w:t>
+      </w:r>
+      <w:r>
+        <w:t>Do NOT</w:t>
+      </w:r>
+      <w:r>
+        <w:t xml:space="preserve"> conduct a statistical analysis here. </w:t>
       </w:r>
     </w:p>
     <w:tbl>
@@ -1464,28 +1717,10 @@
         <w:pStyle w:val="ListParagraph"/>
       </w:pPr>
     </w:p>
-    <w:p>
-      <w:pPr>
-        <w:pStyle w:val="ListParagraph"/>
-      </w:pPr>
-    </w:p>
-    <w:p>
-      <w:pPr>
-        <w:pStyle w:val="ListParagraph"/>
-      </w:pPr>
-    </w:p>
-    <w:p>
-      <w:pPr>
-        <w:pStyle w:val="ListParagraph"/>
-      </w:pPr>
-    </w:p>
     <w:p/>
     <w:p/>
     <w:p/>
     <w:p/>
-    <w:p/>
-    <w:p/>
-    <w:p/>
     <w:p>
       <w:pPr>
         <w:pStyle w:val="ListParagraph"/>
@@ -1496,6 +1731,9 @@
       </w:pPr>
       <w:r>
         <w:t xml:space="preserve">Based on your confidence interval generated in step 7 do you believe your research hypothesis will be supported? Explain why or why not. </w:t>
+      </w:r>
+      <w:r>
+        <w:t xml:space="preserve">Do NOT conduct a statistical analysis here. </w:t>
       </w:r>
     </w:p>
     <w:tbl>
@@ -1520,8 +1758,6 @@
             <w:r>
               <w:t>Binary Categorical</w:t>
             </w:r>
-            <w:bookmarkStart w:id="0" w:name="_GoBack"/>
-            <w:bookmarkEnd w:id="0"/>
           </w:p>
         </w:tc>
         <w:tc>
@@ -2799,6 +3035,15 @@
       <w:color w:val="808080"/>
     </w:rPr>
   </w:style>
+  <w:style w:type="paragraph" w:styleId="NoSpacing">
+    <w:name w:val="No Spacing"/>
+    <w:uiPriority w:val="1"/>
+    <w:qFormat/>
+    <w:rsid w:val="00355833"/>
+    <w:pPr>
+      <w:spacing w:after="0" w:line="240" w:lineRule="auto"/>
+    </w:pPr>
+  </w:style>
 </w:styles>
 </file>
 

</xml_diff>